<commit_message>
completada la seccion de educacion
</commit_message>
<xml_diff>
--- a/hojadevida3.docx
+++ b/hojadevida3.docx
@@ -71,7 +71,7 @@
                         <a:effectLst/>
                         <a:extLst>
                           <a:ext uri="{AF507438-7753-43e0-B8FC-AC1667EBCBE1}">
-                            <a14:hiddenEffects xmlns:a14="http://schemas.microsoft.com/office/drawing/2010/main" xmlns:w="http://schemas.openxmlformats.org/wordprocessingml/2006/main" xmlns:w10="urn:schemas-microsoft-com:office:word" xmlns:v="urn:schemas-microsoft-com:vml" xmlns:o="urn:schemas-microsoft-com:office:office" xmlns:mv="urn:schemas-microsoft-com:mac:vml" xmlns:mo="http://schemas.microsoft.com/office/mac/office/2008/main" xmlns="">
+                            <a14:hiddenEffects xmlns="" xmlns:mo="http://schemas.microsoft.com/office/mac/office/2008/main" xmlns:mv="urn:schemas-microsoft-com:mac:vml" xmlns:o="urn:schemas-microsoft-com:office:office" xmlns:v="urn:schemas-microsoft-com:vml" xmlns:w10="urn:schemas-microsoft-com:office:word" xmlns:w="http://schemas.openxmlformats.org/wordprocessingml/2006/main" xmlns:a14="http://schemas.microsoft.com/office/drawing/2010/main">
                               <a:effectLst>
                                 <a:outerShdw blurRad="40000" dist="23000" dir="5400000" rotWithShape="0">
                                   <a:srgbClr val="000000">
@@ -1499,8 +1499,19 @@
           <w:sz w:val="20"/>
           <w:szCs w:val="20"/>
         </w:rPr>
-        <w:t>Titulo Técnico Profesional En Mantenimiento de sistemas</w:t>
-      </w:r>
+        <w:t xml:space="preserve">Titulo </w:t>
+      </w:r>
+      <w:bookmarkStart w:id="1" w:name="_GoBack"/>
+      <w:r>
+        <w:rPr>
+          <w:rFonts w:ascii="Arial" w:hAnsi="Arial"/>
+          <w:color w:val="7F7F7F"/>
+          <w:sz w:val="20"/>
+          <w:szCs w:val="20"/>
+        </w:rPr>
+        <w:t>Ingeniería Telemática</w:t>
+      </w:r>
+      <w:bookmarkEnd w:id="1"/>
     </w:p>
     <w:p>
       <w:pPr>
@@ -1573,38 +1584,22 @@
           <w:color w:val="7F7F7F"/>
           <w:sz w:val="20"/>
           <w:szCs w:val="20"/>
-        </w:rPr>
-      </w:pPr>
-    </w:p>
-    <w:p>
-      <w:pPr>
-        <w:spacing w:line="276" w:lineRule="auto"/>
-        <w:rPr>
-          <w:rFonts w:ascii="Arial" w:hAnsi="Arial"/>
-          <w:color w:val="7F7F7F"/>
-          <w:sz w:val="20"/>
-          <w:szCs w:val="20"/>
-        </w:rPr>
-      </w:pPr>
-      <w:r>
-        <w:rPr>
-          <w:rFonts w:ascii="Arial" w:hAnsi="Arial"/>
-          <w:b/>
-          <w:color w:val="7F7F7F"/>
-          <w:sz w:val="20"/>
-          <w:szCs w:val="20"/>
-        </w:rPr>
-        <w:t xml:space="preserve">Cursando              </w:t>
-      </w:r>
-      <w:r>
-        <w:rPr>
-          <w:rFonts w:ascii="Arial" w:hAnsi="Arial"/>
-          <w:color w:val="7F7F7F"/>
-          <w:sz w:val="20"/>
-          <w:szCs w:val="20"/>
-        </w:rPr>
-        <w:t>Titulo Ingeniería de software</w:t>
-      </w:r>
+          <w:lang w:val="es-MX"/>
+        </w:rPr>
+      </w:pPr>
+    </w:p>
+    <w:p>
+      <w:pPr>
+        <w:spacing w:line="276" w:lineRule="auto"/>
+        <w:rPr>
+          <w:rFonts w:ascii="Arial" w:hAnsi="Arial"/>
+          <w:b/>
+          <w:color w:val="7F7F7F"/>
+          <w:sz w:val="20"/>
+          <w:szCs w:val="20"/>
+          <w:lang w:val="es-MX"/>
+        </w:rPr>
+      </w:pPr>
     </w:p>
     <w:p>
       <w:pPr>
@@ -1613,68 +1608,7 @@
           <w:rFonts w:ascii="Arial" w:hAnsi="Arial"/>
           <w:i/>
           <w:color w:val="7F7F7F"/>
-          <w:sz w:val="20"/>
-          <w:szCs w:val="20"/>
-          <w:lang w:val="en-US"/>
-        </w:rPr>
-      </w:pPr>
-      <w:r>
-        <w:rPr>
-          <w:rFonts w:ascii="Arial" w:hAnsi="Arial"/>
-          <w:b/>
-          <w:color w:val="7F7F7F"/>
-          <w:sz w:val="20"/>
-          <w:szCs w:val="20"/>
-          <w:lang w:val="en-US"/>
-        </w:rPr>
-        <w:t xml:space="preserve">Barranquilla - Colombia                </w:t>
-      </w:r>
-      <w:r>
-        <w:rPr>
-          <w:rFonts w:ascii="Arial" w:hAnsi="Arial"/>
-          <w:i/>
-          <w:color w:val="7F7F7F"/>
-          <w:sz w:val="20"/>
-          <w:szCs w:val="20"/>
-          <w:lang w:val="en-US"/>
-        </w:rPr>
-        <w:t>Autodidacta</w:t>
-      </w:r>
-    </w:p>
-    <w:p>
-      <w:pPr>
-        <w:spacing w:line="276" w:lineRule="auto"/>
-        <w:rPr>
-          <w:rFonts w:ascii="Arial" w:hAnsi="Arial"/>
-          <w:i/>
-          <w:color w:val="7F7F7F"/>
-          <w:sz w:val="20"/>
-          <w:szCs w:val="20"/>
-          <w:lang w:val="en-US"/>
-        </w:rPr>
-      </w:pPr>
-    </w:p>
-    <w:p>
-      <w:pPr>
-        <w:spacing w:line="276" w:lineRule="auto"/>
-        <w:rPr>
-          <w:rFonts w:ascii="Arial" w:hAnsi="Arial"/>
-          <w:b/>
-          <w:color w:val="7F7F7F"/>
-          <w:sz w:val="20"/>
-          <w:szCs w:val="20"/>
-          <w:lang w:val="en-US"/>
-        </w:rPr>
-      </w:pPr>
-    </w:p>
-    <w:p>
-      <w:pPr>
-        <w:spacing w:line="276" w:lineRule="auto"/>
-        <w:rPr>
-          <w:rFonts w:ascii="Arial" w:hAnsi="Arial"/>
-          <w:i/>
-          <w:color w:val="7F7F7F"/>
-          <w:lang w:val="en-US"/>
+          <w:lang w:val="es-MX"/>
         </w:rPr>
       </w:pPr>
     </w:p>
@@ -2194,8 +2128,6 @@
         </w:rPr>
         <w:t xml:space="preserve"> a</w:t>
       </w:r>
-      <w:bookmarkStart w:id="1" w:name="_GoBack"/>
-      <w:bookmarkEnd w:id="1"/>
       <w:r>
         <w:rPr>
           <w:rFonts w:ascii="Arial" w:hAnsi="Arial"/>
@@ -2512,53 +2444,53 @@
           <w:b/>
           <w:color w:val="7F7F7F"/>
         </w:rPr>
+        <w:t>Kelvin Escobar</w:t>
+      </w:r>
+    </w:p>
+    <w:p>
+      <w:pPr>
+        <w:spacing w:line="360" w:lineRule="auto"/>
+        <w:rPr>
+          <w:rFonts w:ascii="Arial" w:hAnsi="Arial"/>
+          <w:b/>
+          <w:color w:val="7F7F7F"/>
+        </w:rPr>
+      </w:pPr>
+      <w:r>
+        <w:rPr>
+          <w:rFonts w:ascii="Arial" w:hAnsi="Arial"/>
+          <w:b/>
+          <w:color w:val="7F7F7F"/>
+        </w:rPr>
+        <w:t>Compañero de trabajo</w:t>
+      </w:r>
+      <w:r>
+        <w:rPr>
+          <w:rFonts w:ascii="Arial" w:hAnsi="Arial"/>
+          <w:b/>
+          <w:color w:val="7F7F7F"/>
+        </w:rPr>
+        <w:t xml:space="preserve"> (Barranquilla – Colombia)</w:t>
+      </w:r>
+    </w:p>
+    <w:p>
+      <w:pPr>
+        <w:spacing w:line="360" w:lineRule="auto"/>
+        <w:rPr>
+          <w:rFonts w:ascii="Arial" w:hAnsi="Arial"/>
+          <w:color w:val="7F7F7F"/>
+          <w:sz w:val="20"/>
+          <w:szCs w:val="20"/>
+        </w:rPr>
+      </w:pPr>
+      <w:r>
+        <w:rPr>
+          <w:rFonts w:ascii="Arial" w:hAnsi="Arial"/>
+          <w:color w:val="7F7F7F"/>
+          <w:sz w:val="20"/>
+          <w:szCs w:val="20"/>
+        </w:rPr>
         <w:lastRenderedPageBreak/>
-        <w:t>Kelvin Escobar</w:t>
-      </w:r>
-    </w:p>
-    <w:p>
-      <w:pPr>
-        <w:spacing w:line="360" w:lineRule="auto"/>
-        <w:rPr>
-          <w:rFonts w:ascii="Arial" w:hAnsi="Arial"/>
-          <w:b/>
-          <w:color w:val="7F7F7F"/>
-        </w:rPr>
-      </w:pPr>
-      <w:r>
-        <w:rPr>
-          <w:rFonts w:ascii="Arial" w:hAnsi="Arial"/>
-          <w:b/>
-          <w:color w:val="7F7F7F"/>
-        </w:rPr>
-        <w:t>Compañero de trabajo</w:t>
-      </w:r>
-      <w:r>
-        <w:rPr>
-          <w:rFonts w:ascii="Arial" w:hAnsi="Arial"/>
-          <w:b/>
-          <w:color w:val="7F7F7F"/>
-        </w:rPr>
-        <w:t xml:space="preserve"> (Barranquilla – Colombia)</w:t>
-      </w:r>
-    </w:p>
-    <w:p>
-      <w:pPr>
-        <w:spacing w:line="360" w:lineRule="auto"/>
-        <w:rPr>
-          <w:rFonts w:ascii="Arial" w:hAnsi="Arial"/>
-          <w:color w:val="7F7F7F"/>
-          <w:sz w:val="20"/>
-          <w:szCs w:val="20"/>
-        </w:rPr>
-      </w:pPr>
-      <w:r>
-        <w:rPr>
-          <w:rFonts w:ascii="Arial" w:hAnsi="Arial"/>
-          <w:color w:val="7F7F7F"/>
-          <w:sz w:val="20"/>
-          <w:szCs w:val="20"/>
-        </w:rPr>
         <w:t>Ingeniero de sistemas</w:t>
       </w:r>
     </w:p>
@@ -3954,7 +3886,7 @@
 </file>
 
 <file path=customXml/itemProps1.xml><?xml version="1.0" encoding="utf-8"?>
-<ds:datastoreItem xmlns:ds="http://schemas.openxmlformats.org/officeDocument/2006/customXml" ds:itemID="{9282C3A3-D754-4ED5-921A-3C240A787F6E}">
+<ds:datastoreItem xmlns:ds="http://schemas.openxmlformats.org/officeDocument/2006/customXml" ds:itemID="{49BAE581-70EE-4743-B270-B743F40F04CB}">
   <ds:schemaRefs>
     <ds:schemaRef ds:uri="http://schemas.openxmlformats.org/officeDocument/2006/bibliography"/>
   </ds:schemaRefs>

</xml_diff>